<commit_message>
Added bits to Omni's history doc
</commit_message>
<xml_diff>
--- a/HackForums/Personas/Omniscent.docx
+++ b/HackForums/Personas/Omniscent.docx
@@ -13,21 +13,7 @@
         <w:rPr>
           <w:b/>
         </w:rPr>
-        <w:t xml:space="preserve">Hack Forums / HF / </w:t>
-      </w:r>
-      <w:proofErr w:type="gramStart"/>
-      <w:r>
-        <w:rPr>
-          <w:b/>
-        </w:rPr>
-        <w:t>Hell  /</w:t>
-      </w:r>
-      <w:proofErr w:type="gramEnd"/>
-      <w:r>
-        <w:rPr>
-          <w:b/>
-        </w:rPr>
-        <w:t>/ Personas</w:t>
+        <w:t>Hack Forums / HF / Hell  // Personas</w:t>
       </w:r>
     </w:p>
     <w:p>
@@ -55,30 +41,8 @@
         <w:rPr>
           <w:b/>
         </w:rPr>
-        <w:t>//</w:t>
-      </w:r>
-      <w:proofErr w:type="spellStart"/>
-      <w:r>
-        <w:rPr>
-          <w:b/>
-        </w:rPr>
-        <w:t>labrocca</w:t>
-      </w:r>
-      <w:proofErr w:type="spellEnd"/>
-      <w:r>
-        <w:rPr>
-          <w:b/>
-        </w:rPr>
-        <w:t xml:space="preserve">//Jesse </w:t>
-      </w:r>
-      <w:proofErr w:type="spellStart"/>
-      <w:r>
-        <w:rPr>
-          <w:b/>
-        </w:rPr>
-        <w:t>Labrocca</w:t>
-      </w:r>
-      <w:proofErr w:type="spellEnd"/>
+        <w:t>//labrocca//Jesse Labrocca</w:t>
+      </w:r>
     </w:p>
     <w:p>
       <w:pPr>
@@ -141,35 +105,7 @@
         <w:rPr>
           <w:b/>
         </w:rPr>
-        <w:t xml:space="preserve">Omniscient, real name Jesse </w:t>
-      </w:r>
-      <w:proofErr w:type="spellStart"/>
-      <w:r>
-        <w:rPr>
-          <w:b/>
-        </w:rPr>
-        <w:t>Labrocca</w:t>
-      </w:r>
-      <w:proofErr w:type="spellEnd"/>
-      <w:r>
-        <w:rPr>
-          <w:b/>
-        </w:rPr>
-        <w:t xml:space="preserve">, is the creator, founder, and administrator of the HF forum. </w:t>
-      </w:r>
-      <w:proofErr w:type="spellStart"/>
-      <w:r>
-        <w:rPr>
-          <w:b/>
-        </w:rPr>
-        <w:t>Labrocca</w:t>
-      </w:r>
-      <w:proofErr w:type="spellEnd"/>
-      <w:r>
-        <w:rPr>
-          <w:b/>
-        </w:rPr>
-        <w:t>, in real life, has long been an entrepreneur, but admits that HF is his most profitable venture. HF users now view him with a mixture of disgust and disdain, and there are entire sites devoted to posting his and his family’s information.</w:t>
+        <w:t>Omniscient, real name Jesse Labrocca, is the creator, founder, and administrator of the HF forum. Labrocca, in real life, has long been an entrepreneur, but admits that HF is his most profitable venture. HF users now view him with a mixture of disgust and disdain, and there are entire sites devoted to posting his and his family’s information.</w:t>
       </w:r>
     </w:p>
     <w:p>
@@ -191,14 +127,12 @@
         </w:rPr>
         <w:t xml:space="preserve">young and extremely inexperienced. It is considered a script kiddy marketplace, where people who don’t know how to craft their own tools go to buy tools made by others. There have long been rumors, many of them very much founded, that many of the tools sold on Hack Forums were backdoored, tailored to allow police or hackers access to user’s machines. This, coupled with several high-profile police busts, has </w:t>
       </w:r>
-      <w:proofErr w:type="spellStart"/>
-      <w:r>
-        <w:rPr>
-          <w:b/>
-        </w:rPr>
-        <w:t>lead</w:t>
-      </w:r>
-      <w:proofErr w:type="spellEnd"/>
+      <w:r>
+        <w:rPr>
+          <w:b/>
+        </w:rPr>
+        <w:t>led</w:t>
+      </w:r>
       <w:r>
         <w:rPr>
           <w:b/>
@@ -213,35 +147,31 @@
           <w:b/>
         </w:rPr>
       </w:pPr>
-      <w:proofErr w:type="gramStart"/>
-      <w:r>
-        <w:rPr>
-          <w:b/>
-        </w:rPr>
-        <w:t>That being said, there</w:t>
-      </w:r>
-      <w:proofErr w:type="gramEnd"/>
-      <w:r>
-        <w:rPr>
-          <w:b/>
-        </w:rPr>
-        <w:t xml:space="preserve"> have been several higher profile, more complex hacks and tools that originated from or gained support from HF. The </w:t>
-      </w:r>
-      <w:proofErr w:type="spellStart"/>
+      <w:r>
+        <w:rPr>
+          <w:b/>
+        </w:rPr>
+        <w:t xml:space="preserve">That being said, there have been several higher profile, more complex hacks and tools that originated from or gained support from HF. The </w:t>
+      </w:r>
       <w:r>
         <w:rPr>
           <w:b/>
           <w:u w:val="single"/>
         </w:rPr>
-        <w:t>Mirai</w:t>
-      </w:r>
-      <w:proofErr w:type="spellEnd"/>
+        <w:t>Mirai botnet</w:t>
+      </w:r>
+      <w:r>
+        <w:rPr>
+          <w:b/>
+        </w:rPr>
+        <w:t xml:space="preserve">, </w:t>
+      </w:r>
       <w:r>
         <w:rPr>
           <w:b/>
           <w:u w:val="single"/>
         </w:rPr>
-        <w:t xml:space="preserve"> botnet</w:t>
+        <w:t>Zeus botnet</w:t>
       </w:r>
       <w:r>
         <w:rPr>
@@ -254,51 +184,374 @@
           <w:b/>
           <w:u w:val="single"/>
         </w:rPr>
-        <w:t>Zeus botnet</w:t>
-      </w:r>
-      <w:r>
-        <w:rPr>
-          <w:b/>
+        <w:t xml:space="preserve">Qbot botnet, </w:t>
+      </w:r>
+      <w:r>
+        <w:rPr>
+          <w:b/>
+        </w:rPr>
+        <w:t xml:space="preserve">and others have found support on HF, whether it be the posting of source code, the widespread sale of the tools, or the recruitment for development or customer support for these tools. More on those tools in the </w:t>
+      </w:r>
+      <w:r>
+        <w:rPr>
+          <w:b/>
+          <w:u w:val="single"/>
+        </w:rPr>
+        <w:t>Tools</w:t>
+      </w:r>
+      <w:r>
+        <w:rPr>
+          <w:b/>
+        </w:rPr>
+        <w:t xml:space="preserve"> folder.</w:t>
+      </w:r>
+    </w:p>
+    <w:p>
+      <w:pPr>
+        <w:ind w:left="360"/>
+        <w:rPr>
+          <w:b/>
+        </w:rPr>
+      </w:pPr>
+      <w:r>
+        <w:rPr>
+          <w:b/>
+        </w:rPr>
+        <w:t xml:space="preserve">Omniscient lost his userbase’s </w:t>
+      </w:r>
+      <w:r>
+        <w:rPr>
+          <w:b/>
+        </w:rPr>
+        <w:t xml:space="preserve">trust when he was revealed to have been a willful participant of the FBI’s </w:t>
+      </w:r>
+      <w:r>
+        <w:rPr>
+          <w:b/>
+          <w:u w:val="single"/>
+        </w:rPr>
+        <w:t>Operation Card Shop.</w:t>
+      </w:r>
+      <w:r>
+        <w:rPr>
+          <w:b/>
+        </w:rPr>
+        <w:t xml:space="preserve"> Omniscient was approached by an FBI agent (username </w:t>
+      </w:r>
+      <w:r>
+        <w:rPr>
+          <w:b/>
+          <w:u w:val="single"/>
+        </w:rPr>
+        <w:t>m4v3r1ck</w:t>
+      </w:r>
+      <w:r>
+        <w:rPr>
+          <w:b/>
+        </w:rPr>
+        <w:t xml:space="preserve">) to sell the site, likely wanting to access user information, private messages, and the roped off versions of the site to catch users in blackhat activity. Omniscient refused, but conspired with the agent to lure users to a blackhat site, controlled by the FBI, to discuss blackhat material. </w:t>
+      </w:r>
+      <w:r>
+        <w:rPr>
+          <w:b/>
+        </w:rPr>
+        <w:t xml:space="preserve">The operation </w:t>
+      </w:r>
+      <w:r>
+        <w:rPr>
+          <w:b/>
+        </w:rPr>
+        <w:t xml:space="preserve">lead to dozens of arrests, including </w:t>
+      </w:r>
+      <w:r>
+        <w:rPr>
+          <w:b/>
+          <w:u w:val="single"/>
+        </w:rPr>
+        <w:t>xVisceral</w:t>
+      </w:r>
+      <w:r>
+        <w:rPr>
+          <w:b/>
+        </w:rPr>
+        <w:t>, and destroyed user’s trust in the administration of the site.</w:t>
+      </w:r>
+    </w:p>
+    <w:p>
+      <w:pPr>
+        <w:ind w:left="360"/>
+        <w:rPr>
+          <w:b/>
+        </w:rPr>
+      </w:pPr>
+      <w:r>
+        <w:rPr>
+          <w:b/>
+        </w:rPr>
+        <w:t xml:space="preserve">Because of this and other controversial administrative decisions on the site (like shutting down the server stress tester section on the site after a user posted the Mirai source code), he also drew the ire of at least a sect of </w:t>
+      </w:r>
+      <w:r>
+        <w:rPr>
+          <w:b/>
+          <w:u w:val="single"/>
+        </w:rPr>
+        <w:t>Anonymous</w:t>
+      </w:r>
+      <w:r>
+        <w:rPr>
+          <w:b/>
+        </w:rPr>
+        <w:t>, who set up a site devoted to doxing Labrocca and his family.</w:t>
+      </w:r>
+      <w:r>
+        <w:rPr>
+          <w:b/>
+        </w:rPr>
+        <w:t xml:space="preserve"> He has also drawn the ire of independent YouTubers, bloggers, and others who disagree with his actions in conjunction with law enforcement and devote significant resources into infiltrating the site and Labrocca’s personal life.</w:t>
+      </w:r>
+    </w:p>
+    <w:p>
+      <w:pPr>
+        <w:ind w:left="360"/>
+        <w:rPr>
+          <w:b/>
+        </w:rPr>
+      </w:pPr>
+    </w:p>
+    <w:p>
+      <w:pPr>
+        <w:ind w:left="360"/>
+        <w:rPr>
+          <w:b/>
+        </w:rPr>
+      </w:pPr>
+      <w:r>
+        <w:rPr>
+          <w:b/>
+        </w:rPr>
+        <w:lastRenderedPageBreak/>
+        <w:t xml:space="preserve">One such hacker, </w:t>
+      </w:r>
+      <w:r>
+        <w:rPr>
+          <w:b/>
+          <w:u w:val="single"/>
+        </w:rPr>
+        <w:t>Eg-R1z</w:t>
+      </w:r>
+      <w:r>
+        <w:rPr>
+          <w:b/>
+          <w:u w:val="single"/>
         </w:rPr>
         <w:t xml:space="preserve">, </w:t>
       </w:r>
-      <w:proofErr w:type="spellStart"/>
-      <w:r>
-        <w:rPr>
-          <w:b/>
-          <w:u w:val="single"/>
-        </w:rPr>
-        <w:t>Qbot</w:t>
-      </w:r>
-      <w:proofErr w:type="spellEnd"/>
-      <w:r>
-        <w:rPr>
-          <w:b/>
-          <w:u w:val="single"/>
-        </w:rPr>
-        <w:t xml:space="preserve"> botnet, </w:t>
-      </w:r>
-      <w:r>
-        <w:rPr>
-          <w:b/>
-        </w:rPr>
-        <w:t xml:space="preserve">and others have found support on HF, whether it be the posting of source code, the widespread sale of the tools, or the recruitment for development or customer support for these tools. More on those tools in the </w:t>
-      </w:r>
-      <w:r>
-        <w:rPr>
-          <w:b/>
-          <w:u w:val="single"/>
-        </w:rPr>
-        <w:t>Tools</w:t>
+      <w:r>
+        <w:rPr>
+          <w:b/>
+        </w:rPr>
+        <w:t>carried out an attack against the HackForums site in response to Omniscient blacklisting traffic from Egypt. Eg-R1z, a self-proclaimed Egyptian hacker, hijacked the domain of the site and rerouted it, posting a message that proclaimed that the attack was in response to banning traffic from Egypt. Omiscient had a tendency to do this when faced with DDoS attacks, which was a very common occurrence.</w:t>
       </w:r>
       <w:bookmarkStart w:id="0" w:name="_GoBack"/>
       <w:bookmarkEnd w:id="0"/>
-      <w:r>
-        <w:rPr>
-          <w:b/>
-        </w:rPr>
-        <w:t xml:space="preserve"> folder.</w:t>
-      </w:r>
+    </w:p>
+    <w:p>
+      <w:pPr>
+        <w:ind w:left="360"/>
+        <w:rPr>
+          <w:b/>
+        </w:rPr>
+      </w:pPr>
+    </w:p>
+    <w:p>
+      <w:pPr>
+        <w:ind w:left="360"/>
+        <w:rPr>
+          <w:b/>
+        </w:rPr>
+      </w:pPr>
+    </w:p>
+    <w:p>
+      <w:pPr>
+        <w:ind w:left="360"/>
+        <w:rPr>
+          <w:b/>
+        </w:rPr>
+      </w:pPr>
+    </w:p>
+    <w:p>
+      <w:pPr>
+        <w:ind w:left="360"/>
+        <w:rPr>
+          <w:b/>
+        </w:rPr>
+      </w:pPr>
+    </w:p>
+    <w:p>
+      <w:pPr>
+        <w:ind w:left="360"/>
+        <w:rPr>
+          <w:b/>
+        </w:rPr>
+      </w:pPr>
+    </w:p>
+    <w:p>
+      <w:pPr>
+        <w:ind w:left="360"/>
+        <w:rPr>
+          <w:b/>
+        </w:rPr>
+      </w:pPr>
+    </w:p>
+    <w:p>
+      <w:pPr>
+        <w:ind w:left="360"/>
+        <w:rPr>
+          <w:b/>
+          <w:u w:val="single"/>
+        </w:rPr>
+      </w:pPr>
+      <w:r>
+        <w:rPr>
+          <w:b/>
+          <w:u w:val="single"/>
+        </w:rPr>
+        <w:t>Connections:</w:t>
+      </w:r>
+    </w:p>
+    <w:p>
+      <w:pPr>
+        <w:ind w:left="360"/>
+        <w:rPr>
+          <w:b/>
+        </w:rPr>
+      </w:pPr>
+      <w:r>
+        <w:rPr>
+          <w:b/>
+        </w:rPr>
+        <w:t>M4v3r1ck</w:t>
+      </w:r>
+    </w:p>
+    <w:p>
+      <w:pPr>
+        <w:ind w:left="360"/>
+        <w:rPr>
+          <w:b/>
+        </w:rPr>
+      </w:pPr>
+      <w:r>
+        <w:rPr>
+          <w:b/>
+        </w:rPr>
+        <w:t>Jesse Labrocca</w:t>
+      </w:r>
+    </w:p>
+    <w:p>
+      <w:pPr>
+        <w:ind w:left="360"/>
+        <w:rPr>
+          <w:b/>
+        </w:rPr>
+      </w:pPr>
+      <w:r>
+        <w:rPr>
+          <w:b/>
+        </w:rPr>
+        <w:t>Anonymous</w:t>
+      </w:r>
+    </w:p>
+    <w:p>
+      <w:pPr>
+        <w:ind w:left="360"/>
+        <w:rPr>
+          <w:b/>
+        </w:rPr>
+      </w:pPr>
+      <w:r>
+        <w:rPr>
+          <w:b/>
+        </w:rPr>
+        <w:t>Eg-R1z</w:t>
+      </w:r>
+    </w:p>
+    <w:p>
+      <w:pPr>
+        <w:ind w:left="360"/>
+        <w:rPr>
+          <w:b/>
+        </w:rPr>
+      </w:pPr>
+      <w:r>
+        <w:rPr>
+          <w:b/>
+        </w:rPr>
+        <w:t>Blackshades</w:t>
+      </w:r>
+    </w:p>
+    <w:p>
+      <w:pPr>
+        <w:ind w:left="360"/>
+        <w:rPr>
+          <w:b/>
+        </w:rPr>
+      </w:pPr>
+      <w:r>
+        <w:rPr>
+          <w:b/>
+        </w:rPr>
+        <w:t>Mirai</w:t>
+      </w:r>
+    </w:p>
+    <w:p>
+      <w:pPr>
+        <w:ind w:left="360"/>
+        <w:rPr>
+          <w:b/>
+        </w:rPr>
+      </w:pPr>
+      <w:r>
+        <w:rPr>
+          <w:b/>
+        </w:rPr>
+        <w:t>QBot</w:t>
+      </w:r>
+    </w:p>
+    <w:p>
+      <w:pPr>
+        <w:ind w:left="360"/>
+        <w:rPr>
+          <w:b/>
+        </w:rPr>
+      </w:pPr>
+      <w:r>
+        <w:rPr>
+          <w:b/>
+        </w:rPr>
+        <w:t>Nanocore</w:t>
+      </w:r>
+    </w:p>
+    <w:p>
+      <w:pPr>
+        <w:ind w:left="360"/>
+        <w:rPr>
+          <w:b/>
+        </w:rPr>
+      </w:pPr>
+      <w:r>
+        <w:rPr>
+          <w:b/>
+        </w:rPr>
+        <w:t>Operation Card Shop</w:t>
+      </w:r>
+    </w:p>
+    <w:p>
+      <w:pPr>
+        <w:ind w:left="360"/>
+        <w:rPr>
+          <w:b/>
+        </w:rPr>
+      </w:pPr>
     </w:p>
     <w:sectPr>
       <w:pgSz w:w="12240" w:h="15840"/>

</xml_diff>